<commit_message>
Upload finished written portion
</commit_message>
<xml_diff>
--- a/hw3/hw3_General_Questions.docx
+++ b/hw3/hw3_General_Questions.docx
@@ -60,20 +60,15 @@
       <w:pPr>
         <w:pStyle w:val="Normal"/>
         <w:jc w:val="left"/>
-        <w:rPr>
-          <w:b/>
-          <w:b/>
-          <w:bCs/>
-          <w:u w:val="single"/>
-        </w:rPr>
-      </w:pPr>
-      <w:r>
-        <w:rPr>
-          <w:b/>
-          <w:bCs/>
-          <w:u w:val="single"/>
-        </w:rPr>
-        <w:t>General Questions</w:t>
+        <w:rPr/>
+      </w:pPr>
+      <w:r>
+        <w:rPr>
+          <w:b/>
+          <w:bCs/>
+          <w:u w:val="single"/>
+        </w:rPr>
+        <w:t>General Questions (Part 1)</w:t>
       </w:r>
     </w:p>
     <w:p>
@@ -284,39 +279,7 @@
           <w:bCs w:val="false"/>
           <w:u w:val="none"/>
         </w:rPr>
-        <w:t xml:space="preserve">chars 21+ = 1 bit per char; </w:t>
-      </w:r>
-      <w:r>
-        <w:rPr>
-          <w:b w:val="false"/>
-          <w:bCs w:val="false"/>
-          <w:u w:val="none"/>
-        </w:rPr>
-        <w:t xml:space="preserve">total entropy = </w:t>
-      </w:r>
-      <w:r>
-        <w:rPr>
-          <w:b w:val="false"/>
-          <w:bCs w:val="false"/>
-          <w:u w:val="none"/>
-        </w:rPr>
-        <w:t>49</w:t>
-      </w:r>
-      <w:r>
-        <w:rPr>
-          <w:b w:val="false"/>
-          <w:bCs w:val="false"/>
-          <w:u w:val="none"/>
-        </w:rPr>
-        <w:t xml:space="preserve">.5 bits, total chars = </w:t>
-      </w:r>
-      <w:r>
-        <w:rPr>
-          <w:b w:val="false"/>
-          <w:bCs w:val="false"/>
-          <w:u w:val="none"/>
-        </w:rPr>
-        <w:t>35</w:t>
+        <w:t>chars 21+ = 1 bit per char; total entropy = 49.5 bits, total chars = 35</w:t>
       </w:r>
     </w:p>
     <w:p>
@@ -416,9 +379,8 @@
       </w:pPr>
       <w:r>
         <w:rPr>
-          <w:b w:val="false"/>
-          <w:bCs w:val="false"/>
-          <w:u w:val="none"/>
+          <w:b/>
+          <w:bCs/>
         </w:rPr>
       </w:r>
     </w:p>
@@ -526,12 +488,7 @@
           <w:numId w:val="1"/>
         </w:numPr>
         <w:jc w:val="left"/>
-        <w:rPr>
-          <w:b w:val="false"/>
-          <w:b w:val="false"/>
-          <w:bCs w:val="false"/>
-          <w:u w:val="none"/>
-        </w:rPr>
+        <w:rPr/>
       </w:pPr>
       <w:r>
         <w:rPr>
@@ -542,6 +499,815 @@
         <w:t xml:space="preserve">V does not provide a random value to C to randomize the signed hash. An Eavesdropper or Man-in-the-middle could read/intercept the response, and in the future log into the system because the signed hash C sends to V never changes. </w:t>
       </w:r>
     </w:p>
+    <w:p>
+      <w:pPr>
+        <w:pStyle w:val="Normal"/>
+        <w:jc w:val="left"/>
+        <w:rPr>
+          <w:b w:val="false"/>
+          <w:b w:val="false"/>
+          <w:bCs w:val="false"/>
+          <w:u w:val="none"/>
+        </w:rPr>
+      </w:pPr>
+      <w:r>
+        <w:rPr>
+          <w:b w:val="false"/>
+          <w:bCs w:val="false"/>
+          <w:u w:val="none"/>
+        </w:rPr>
+      </w:r>
+    </w:p>
+    <w:p>
+      <w:pPr>
+        <w:pStyle w:val="Normal"/>
+        <w:jc w:val="left"/>
+        <w:rPr>
+          <w:b/>
+          <w:b/>
+          <w:bCs/>
+          <w:u w:val="single"/>
+        </w:rPr>
+      </w:pPr>
+      <w:r>
+        <w:rPr/>
+      </w:r>
+    </w:p>
+    <w:p>
+      <w:pPr>
+        <w:pStyle w:val="Normal"/>
+        <w:jc w:val="left"/>
+        <w:rPr>
+          <w:b/>
+          <w:b/>
+          <w:bCs/>
+          <w:u w:val="single"/>
+        </w:rPr>
+      </w:pPr>
+      <w:r>
+        <w:rPr/>
+      </w:r>
+    </w:p>
+    <w:p>
+      <w:pPr>
+        <w:pStyle w:val="Normal"/>
+        <w:jc w:val="left"/>
+        <w:rPr>
+          <w:b/>
+          <w:b/>
+          <w:bCs/>
+          <w:u w:val="single"/>
+        </w:rPr>
+      </w:pPr>
+      <w:r>
+        <w:rPr/>
+      </w:r>
+    </w:p>
+    <w:p>
+      <w:pPr>
+        <w:pStyle w:val="Normal"/>
+        <w:jc w:val="left"/>
+        <w:rPr>
+          <w:b/>
+          <w:b/>
+          <w:bCs/>
+          <w:u w:val="single"/>
+        </w:rPr>
+      </w:pPr>
+      <w:r>
+        <w:rPr/>
+      </w:r>
+    </w:p>
+    <w:p>
+      <w:pPr>
+        <w:pStyle w:val="Normal"/>
+        <w:jc w:val="left"/>
+        <w:rPr>
+          <w:b/>
+          <w:b/>
+          <w:bCs/>
+          <w:u w:val="single"/>
+        </w:rPr>
+      </w:pPr>
+      <w:r>
+        <w:rPr/>
+      </w:r>
+    </w:p>
+    <w:p>
+      <w:pPr>
+        <w:pStyle w:val="Normal"/>
+        <w:jc w:val="left"/>
+        <w:rPr>
+          <w:b/>
+          <w:b/>
+          <w:bCs/>
+          <w:u w:val="single"/>
+        </w:rPr>
+      </w:pPr>
+      <w:r>
+        <w:rPr/>
+      </w:r>
+    </w:p>
+    <w:p>
+      <w:pPr>
+        <w:pStyle w:val="Normal"/>
+        <w:jc w:val="left"/>
+        <w:rPr>
+          <w:b/>
+          <w:b/>
+          <w:bCs/>
+          <w:u w:val="single"/>
+        </w:rPr>
+      </w:pPr>
+      <w:r>
+        <w:rPr/>
+      </w:r>
+    </w:p>
+    <w:p>
+      <w:pPr>
+        <w:pStyle w:val="Normal"/>
+        <w:jc w:val="left"/>
+        <w:rPr>
+          <w:b/>
+          <w:b/>
+          <w:bCs/>
+          <w:u w:val="single"/>
+        </w:rPr>
+      </w:pPr>
+      <w:r>
+        <w:rPr/>
+      </w:r>
+    </w:p>
+    <w:p>
+      <w:pPr>
+        <w:pStyle w:val="Normal"/>
+        <w:jc w:val="left"/>
+        <w:rPr>
+          <w:b/>
+          <w:b/>
+          <w:bCs/>
+          <w:u w:val="single"/>
+        </w:rPr>
+      </w:pPr>
+      <w:r>
+        <w:rPr/>
+      </w:r>
+    </w:p>
+    <w:p>
+      <w:pPr>
+        <w:pStyle w:val="Normal"/>
+        <w:jc w:val="left"/>
+        <w:rPr>
+          <w:b/>
+          <w:b/>
+          <w:bCs/>
+          <w:u w:val="single"/>
+        </w:rPr>
+      </w:pPr>
+      <w:r>
+        <w:rPr/>
+      </w:r>
+    </w:p>
+    <w:p>
+      <w:pPr>
+        <w:pStyle w:val="Normal"/>
+        <w:jc w:val="left"/>
+        <w:rPr>
+          <w:b/>
+          <w:b/>
+          <w:bCs/>
+          <w:u w:val="single"/>
+        </w:rPr>
+      </w:pPr>
+      <w:r>
+        <w:rPr/>
+      </w:r>
+    </w:p>
+    <w:p>
+      <w:pPr>
+        <w:pStyle w:val="Normal"/>
+        <w:jc w:val="left"/>
+        <w:rPr>
+          <w:b/>
+          <w:b/>
+          <w:bCs/>
+          <w:u w:val="single"/>
+        </w:rPr>
+      </w:pPr>
+      <w:r>
+        <w:rPr/>
+      </w:r>
+    </w:p>
+    <w:p>
+      <w:pPr>
+        <w:pStyle w:val="Normal"/>
+        <w:jc w:val="left"/>
+        <w:rPr>
+          <w:b/>
+          <w:b/>
+          <w:bCs/>
+          <w:u w:val="single"/>
+        </w:rPr>
+      </w:pPr>
+      <w:r>
+        <w:rPr/>
+      </w:r>
+    </w:p>
+    <w:p>
+      <w:pPr>
+        <w:pStyle w:val="Normal"/>
+        <w:jc w:val="left"/>
+        <w:rPr>
+          <w:b/>
+          <w:b/>
+          <w:bCs/>
+          <w:u w:val="single"/>
+        </w:rPr>
+      </w:pPr>
+      <w:r>
+        <w:rPr/>
+      </w:r>
+    </w:p>
+    <w:p>
+      <w:pPr>
+        <w:pStyle w:val="Normal"/>
+        <w:jc w:val="left"/>
+        <w:rPr>
+          <w:b/>
+          <w:b/>
+          <w:bCs/>
+          <w:u w:val="single"/>
+        </w:rPr>
+      </w:pPr>
+      <w:r>
+        <w:rPr/>
+      </w:r>
+    </w:p>
+    <w:p>
+      <w:pPr>
+        <w:pStyle w:val="Normal"/>
+        <w:jc w:val="left"/>
+        <w:rPr>
+          <w:b/>
+          <w:b/>
+          <w:bCs/>
+          <w:u w:val="single"/>
+        </w:rPr>
+      </w:pPr>
+      <w:r>
+        <w:rPr/>
+      </w:r>
+    </w:p>
+    <w:p>
+      <w:pPr>
+        <w:pStyle w:val="Normal"/>
+        <w:jc w:val="left"/>
+        <w:rPr>
+          <w:b/>
+          <w:b/>
+          <w:bCs/>
+          <w:u w:val="single"/>
+        </w:rPr>
+      </w:pPr>
+      <w:r>
+        <w:rPr/>
+      </w:r>
+    </w:p>
+    <w:p>
+      <w:pPr>
+        <w:pStyle w:val="Normal"/>
+        <w:jc w:val="left"/>
+        <w:rPr>
+          <w:b/>
+          <w:b/>
+          <w:bCs/>
+          <w:u w:val="single"/>
+        </w:rPr>
+      </w:pPr>
+      <w:r>
+        <w:rPr/>
+      </w:r>
+    </w:p>
+    <w:p>
+      <w:pPr>
+        <w:pStyle w:val="Normal"/>
+        <w:jc w:val="left"/>
+        <w:rPr>
+          <w:b/>
+          <w:b/>
+          <w:bCs/>
+          <w:u w:val="single"/>
+        </w:rPr>
+      </w:pPr>
+      <w:r>
+        <w:rPr/>
+      </w:r>
+    </w:p>
+    <w:p>
+      <w:pPr>
+        <w:pStyle w:val="Normal"/>
+        <w:jc w:val="left"/>
+        <w:rPr>
+          <w:b/>
+          <w:b/>
+          <w:bCs/>
+          <w:u w:val="single"/>
+        </w:rPr>
+      </w:pPr>
+      <w:r>
+        <w:rPr/>
+      </w:r>
+    </w:p>
+    <w:p>
+      <w:pPr>
+        <w:pStyle w:val="Normal"/>
+        <w:jc w:val="left"/>
+        <w:rPr>
+          <w:b/>
+          <w:b/>
+          <w:bCs/>
+          <w:u w:val="single"/>
+        </w:rPr>
+      </w:pPr>
+      <w:r>
+        <w:rPr>
+          <w:b/>
+          <w:bCs/>
+          <w:u w:val="single"/>
+        </w:rPr>
+        <w:t>Code Questions (Part 2)</w:t>
+      </w:r>
+    </w:p>
+    <w:p>
+      <w:pPr>
+        <w:pStyle w:val="Normal"/>
+        <w:numPr>
+          <w:ilvl w:val="0"/>
+          <w:numId w:val="1"/>
+        </w:numPr>
+        <w:jc w:val="left"/>
+        <w:rPr/>
+      </w:pPr>
+      <w:r>
+        <w:rPr>
+          <w:b w:val="false"/>
+          <w:bCs w:val="false"/>
+          <w:u w:val="none"/>
+        </w:rPr>
+        <w:t xml:space="preserve">User Salts and Hashes: </w:t>
+      </w:r>
+    </w:p>
+    <w:tbl>
+      <w:tblPr>
+        <w:tblW w:w="9645" w:type="dxa"/>
+        <w:jc w:val="left"/>
+        <w:tblInd w:w="0" w:type="dxa"/>
+        <w:tblBorders>
+          <w:top w:val="single" w:sz="2" w:space="0" w:color="000000"/>
+          <w:left w:val="single" w:sz="2" w:space="0" w:color="000000"/>
+          <w:bottom w:val="single" w:sz="2" w:space="0" w:color="000000"/>
+          <w:insideH w:val="single" w:sz="2" w:space="0" w:color="000000"/>
+        </w:tblBorders>
+        <w:tblCellMar>
+          <w:top w:w="55" w:type="dxa"/>
+          <w:left w:w="53" w:type="dxa"/>
+          <w:bottom w:w="55" w:type="dxa"/>
+          <w:right w:w="55" w:type="dxa"/>
+        </w:tblCellMar>
+      </w:tblPr>
+      <w:tblGrid>
+        <w:gridCol w:w="810"/>
+        <w:gridCol w:w="1440"/>
+        <w:gridCol w:w="7395"/>
+      </w:tblGrid>
+      <w:tr>
+        <w:trPr/>
+        <w:tc>
+          <w:tcPr>
+            <w:tcW w:w="810" w:type="dxa"/>
+            <w:tcBorders>
+              <w:top w:val="single" w:sz="2" w:space="0" w:color="000000"/>
+              <w:left w:val="single" w:sz="2" w:space="0" w:color="000000"/>
+              <w:bottom w:val="single" w:sz="2" w:space="0" w:color="000000"/>
+              <w:insideH w:val="single" w:sz="2" w:space="0" w:color="000000"/>
+            </w:tcBorders>
+            <w:shd w:fill="auto" w:val="clear"/>
+          </w:tcPr>
+          <w:p>
+            <w:pPr>
+              <w:pStyle w:val="TableContents"/>
+              <w:rPr/>
+            </w:pPr>
+            <w:r>
+              <w:rPr/>
+              <w:t>User</w:t>
+            </w:r>
+          </w:p>
+        </w:tc>
+        <w:tc>
+          <w:tcPr>
+            <w:tcW w:w="1440" w:type="dxa"/>
+            <w:tcBorders>
+              <w:top w:val="single" w:sz="2" w:space="0" w:color="000000"/>
+              <w:left w:val="single" w:sz="2" w:space="0" w:color="000000"/>
+              <w:bottom w:val="single" w:sz="2" w:space="0" w:color="000000"/>
+              <w:insideH w:val="single" w:sz="2" w:space="0" w:color="000000"/>
+            </w:tcBorders>
+            <w:shd w:fill="auto" w:val="clear"/>
+          </w:tcPr>
+          <w:p>
+            <w:pPr>
+              <w:pStyle w:val="TableContents"/>
+              <w:rPr/>
+            </w:pPr>
+            <w:r>
+              <w:rPr/>
+              <w:t>Salt</w:t>
+            </w:r>
+          </w:p>
+        </w:tc>
+        <w:tc>
+          <w:tcPr>
+            <w:tcW w:w="7395" w:type="dxa"/>
+            <w:tcBorders>
+              <w:top w:val="single" w:sz="2" w:space="0" w:color="000000"/>
+              <w:left w:val="single" w:sz="2" w:space="0" w:color="000000"/>
+              <w:bottom w:val="single" w:sz="2" w:space="0" w:color="000000"/>
+              <w:right w:val="single" w:sz="2" w:space="0" w:color="000000"/>
+              <w:insideH w:val="single" w:sz="2" w:space="0" w:color="000000"/>
+              <w:insideV w:val="single" w:sz="2" w:space="0" w:color="000000"/>
+            </w:tcBorders>
+            <w:shd w:fill="auto" w:val="clear"/>
+          </w:tcPr>
+          <w:p>
+            <w:pPr>
+              <w:pStyle w:val="TableContents"/>
+              <w:rPr/>
+            </w:pPr>
+            <w:r>
+              <w:rPr/>
+              <w:t>Hash</w:t>
+            </w:r>
+          </w:p>
+        </w:tc>
+      </w:tr>
+      <w:tr>
+        <w:trPr/>
+        <w:tc>
+          <w:tcPr>
+            <w:tcW w:w="810" w:type="dxa"/>
+            <w:tcBorders>
+              <w:top w:val="single" w:sz="2" w:space="0" w:color="000000"/>
+              <w:left w:val="single" w:sz="2" w:space="0" w:color="000000"/>
+              <w:bottom w:val="single" w:sz="2" w:space="0" w:color="000000"/>
+              <w:insideH w:val="single" w:sz="2" w:space="0" w:color="000000"/>
+            </w:tcBorders>
+            <w:shd w:fill="auto" w:val="clear"/>
+          </w:tcPr>
+          <w:p>
+            <w:pPr>
+              <w:pStyle w:val="TableContents"/>
+              <w:rPr/>
+            </w:pPr>
+            <w:r>
+              <w:rPr/>
+              <w:t>user1</w:t>
+            </w:r>
+          </w:p>
+        </w:tc>
+        <w:tc>
+          <w:tcPr>
+            <w:tcW w:w="1440" w:type="dxa"/>
+            <w:tcBorders>
+              <w:top w:val="single" w:sz="2" w:space="0" w:color="000000"/>
+              <w:left w:val="single" w:sz="2" w:space="0" w:color="000000"/>
+              <w:bottom w:val="single" w:sz="2" w:space="0" w:color="000000"/>
+              <w:insideH w:val="single" w:sz="2" w:space="0" w:color="000000"/>
+            </w:tcBorders>
+            <w:shd w:fill="auto" w:val="clear"/>
+          </w:tcPr>
+          <w:p>
+            <w:pPr>
+              <w:pStyle w:val="TableContents"/>
+              <w:rPr/>
+            </w:pPr>
+            <w:r>
+              <w:rPr/>
+              <w:t>LGOwUL7Q</w:t>
+            </w:r>
+          </w:p>
+        </w:tc>
+        <w:tc>
+          <w:tcPr>
+            <w:tcW w:w="7395" w:type="dxa"/>
+            <w:tcBorders>
+              <w:top w:val="single" w:sz="2" w:space="0" w:color="000000"/>
+              <w:left w:val="single" w:sz="2" w:space="0" w:color="000000"/>
+              <w:bottom w:val="single" w:sz="2" w:space="0" w:color="000000"/>
+              <w:right w:val="single" w:sz="2" w:space="0" w:color="000000"/>
+              <w:insideH w:val="single" w:sz="2" w:space="0" w:color="000000"/>
+              <w:insideV w:val="single" w:sz="2" w:space="0" w:color="000000"/>
+            </w:tcBorders>
+            <w:shd w:fill="auto" w:val="clear"/>
+          </w:tcPr>
+          <w:p>
+            <w:pPr>
+              <w:pStyle w:val="TableContents"/>
+              <w:rPr/>
+            </w:pPr>
+            <w:r>
+              <w:rPr/>
+              <w:t>mL/PgOcBwL94Jgg23tOBzX/zcaCMz4Px3qEYkcxHNVMOvIh9rMoprGyzzSmthsZ7bU4cXtdiTO5KVc5XqzcCy1</w:t>
+            </w:r>
+          </w:p>
+        </w:tc>
+      </w:tr>
+      <w:tr>
+        <w:trPr/>
+        <w:tc>
+          <w:tcPr>
+            <w:tcW w:w="810" w:type="dxa"/>
+            <w:tcBorders>
+              <w:top w:val="single" w:sz="2" w:space="0" w:color="000000"/>
+              <w:left w:val="single" w:sz="2" w:space="0" w:color="000000"/>
+              <w:bottom w:val="single" w:sz="2" w:space="0" w:color="000000"/>
+              <w:insideH w:val="single" w:sz="2" w:space="0" w:color="000000"/>
+            </w:tcBorders>
+            <w:shd w:fill="auto" w:val="clear"/>
+          </w:tcPr>
+          <w:p>
+            <w:pPr>
+              <w:pStyle w:val="TableContents"/>
+              <w:rPr/>
+            </w:pPr>
+            <w:r>
+              <w:rPr/>
+              <w:t>user2</w:t>
+            </w:r>
+          </w:p>
+        </w:tc>
+        <w:tc>
+          <w:tcPr>
+            <w:tcW w:w="1440" w:type="dxa"/>
+            <w:tcBorders>
+              <w:top w:val="single" w:sz="2" w:space="0" w:color="000000"/>
+              <w:left w:val="single" w:sz="2" w:space="0" w:color="000000"/>
+              <w:bottom w:val="single" w:sz="2" w:space="0" w:color="000000"/>
+              <w:insideH w:val="single" w:sz="2" w:space="0" w:color="000000"/>
+            </w:tcBorders>
+            <w:shd w:fill="auto" w:val="clear"/>
+          </w:tcPr>
+          <w:p>
+            <w:pPr>
+              <w:pStyle w:val="TableContents"/>
+              <w:rPr/>
+            </w:pPr>
+            <w:r>
+              <w:rPr/>
+              <w:t>CL5Fr2bN</w:t>
+              <w:tab/>
+            </w:r>
+          </w:p>
+        </w:tc>
+        <w:tc>
+          <w:tcPr>
+            <w:tcW w:w="7395" w:type="dxa"/>
+            <w:tcBorders>
+              <w:top w:val="single" w:sz="2" w:space="0" w:color="000000"/>
+              <w:left w:val="single" w:sz="2" w:space="0" w:color="000000"/>
+              <w:bottom w:val="single" w:sz="2" w:space="0" w:color="000000"/>
+              <w:right w:val="single" w:sz="2" w:space="0" w:color="000000"/>
+              <w:insideH w:val="single" w:sz="2" w:space="0" w:color="000000"/>
+              <w:insideV w:val="single" w:sz="2" w:space="0" w:color="000000"/>
+            </w:tcBorders>
+            <w:shd w:fill="auto" w:val="clear"/>
+          </w:tcPr>
+          <w:p>
+            <w:pPr>
+              <w:pStyle w:val="TableContents"/>
+              <w:rPr/>
+            </w:pPr>
+            <w:r>
+              <w:rPr/>
+              <w:t>IqeNKKpHYpih2mDgM6PVb4FpGnFHrnqu13bZVuDwv/108cjSH3VC613TkaQuTob8f6cZa2Qu8m7.VSdFIJD2z0</w:t>
+            </w:r>
+          </w:p>
+        </w:tc>
+      </w:tr>
+      <w:tr>
+        <w:trPr/>
+        <w:tc>
+          <w:tcPr>
+            <w:tcW w:w="810" w:type="dxa"/>
+            <w:tcBorders>
+              <w:top w:val="single" w:sz="2" w:space="0" w:color="000000"/>
+              <w:left w:val="single" w:sz="2" w:space="0" w:color="000000"/>
+              <w:bottom w:val="single" w:sz="2" w:space="0" w:color="000000"/>
+              <w:insideH w:val="single" w:sz="2" w:space="0" w:color="000000"/>
+            </w:tcBorders>
+            <w:shd w:fill="auto" w:val="clear"/>
+          </w:tcPr>
+          <w:p>
+            <w:pPr>
+              <w:pStyle w:val="TableContents"/>
+              <w:rPr/>
+            </w:pPr>
+            <w:r>
+              <w:rPr/>
+              <w:t>user3</w:t>
+            </w:r>
+          </w:p>
+        </w:tc>
+        <w:tc>
+          <w:tcPr>
+            <w:tcW w:w="1440" w:type="dxa"/>
+            <w:tcBorders>
+              <w:top w:val="single" w:sz="2" w:space="0" w:color="000000"/>
+              <w:left w:val="single" w:sz="2" w:space="0" w:color="000000"/>
+              <w:bottom w:val="single" w:sz="2" w:space="0" w:color="000000"/>
+              <w:insideH w:val="single" w:sz="2" w:space="0" w:color="000000"/>
+            </w:tcBorders>
+            <w:shd w:fill="auto" w:val="clear"/>
+          </w:tcPr>
+          <w:p>
+            <w:pPr>
+              <w:pStyle w:val="TableContents"/>
+              <w:rPr/>
+            </w:pPr>
+            <w:r>
+              <w:rPr/>
+              <w:t>Un/lqxkl</w:t>
+            </w:r>
+          </w:p>
+        </w:tc>
+        <w:tc>
+          <w:tcPr>
+            <w:tcW w:w="7395" w:type="dxa"/>
+            <w:tcBorders>
+              <w:top w:val="single" w:sz="2" w:space="0" w:color="000000"/>
+              <w:left w:val="single" w:sz="2" w:space="0" w:color="000000"/>
+              <w:bottom w:val="single" w:sz="2" w:space="0" w:color="000000"/>
+              <w:right w:val="single" w:sz="2" w:space="0" w:color="000000"/>
+              <w:insideH w:val="single" w:sz="2" w:space="0" w:color="000000"/>
+              <w:insideV w:val="single" w:sz="2" w:space="0" w:color="000000"/>
+            </w:tcBorders>
+            <w:shd w:fill="auto" w:val="clear"/>
+          </w:tcPr>
+          <w:p>
+            <w:pPr>
+              <w:pStyle w:val="TableContents"/>
+              <w:rPr/>
+            </w:pPr>
+            <w:r>
+              <w:rPr/>
+              <w:t>DErbxGi3vi9Q/iN36bvx7DEsx20xd1Zy0E2sSJ4/orFuNcL2FOKEgM/4xlYx3FZlXbg8nBoQgnQqcukhibH1J0</w:t>
+            </w:r>
+          </w:p>
+        </w:tc>
+      </w:tr>
+      <w:tr>
+        <w:trPr/>
+        <w:tc>
+          <w:tcPr>
+            <w:tcW w:w="810" w:type="dxa"/>
+            <w:tcBorders>
+              <w:top w:val="single" w:sz="2" w:space="0" w:color="000000"/>
+              <w:left w:val="single" w:sz="2" w:space="0" w:color="000000"/>
+              <w:bottom w:val="single" w:sz="2" w:space="0" w:color="000000"/>
+              <w:insideH w:val="single" w:sz="2" w:space="0" w:color="000000"/>
+            </w:tcBorders>
+            <w:shd w:fill="auto" w:val="clear"/>
+          </w:tcPr>
+          <w:p>
+            <w:pPr>
+              <w:pStyle w:val="TableContents"/>
+              <w:rPr/>
+            </w:pPr>
+            <w:r>
+              <w:rPr/>
+              <w:t>user4</w:t>
+            </w:r>
+          </w:p>
+        </w:tc>
+        <w:tc>
+          <w:tcPr>
+            <w:tcW w:w="1440" w:type="dxa"/>
+            <w:tcBorders>
+              <w:top w:val="single" w:sz="2" w:space="0" w:color="000000"/>
+              <w:left w:val="single" w:sz="2" w:space="0" w:color="000000"/>
+              <w:bottom w:val="single" w:sz="2" w:space="0" w:color="000000"/>
+              <w:insideH w:val="single" w:sz="2" w:space="0" w:color="000000"/>
+            </w:tcBorders>
+            <w:shd w:fill="auto" w:val="clear"/>
+          </w:tcPr>
+          <w:p>
+            <w:pPr>
+              <w:pStyle w:val="TableContents"/>
+              <w:rPr/>
+            </w:pPr>
+            <w:r>
+              <w:rPr/>
+              <w:t>Lx2zrG31</w:t>
+            </w:r>
+          </w:p>
+        </w:tc>
+        <w:tc>
+          <w:tcPr>
+            <w:tcW w:w="7395" w:type="dxa"/>
+            <w:tcBorders>
+              <w:top w:val="single" w:sz="2" w:space="0" w:color="000000"/>
+              <w:left w:val="single" w:sz="2" w:space="0" w:color="000000"/>
+              <w:bottom w:val="single" w:sz="2" w:space="0" w:color="000000"/>
+              <w:right w:val="single" w:sz="2" w:space="0" w:color="000000"/>
+              <w:insideH w:val="single" w:sz="2" w:space="0" w:color="000000"/>
+              <w:insideV w:val="single" w:sz="2" w:space="0" w:color="000000"/>
+            </w:tcBorders>
+            <w:shd w:fill="auto" w:val="clear"/>
+          </w:tcPr>
+          <w:p>
+            <w:pPr>
+              <w:pStyle w:val="TableContents"/>
+              <w:rPr/>
+            </w:pPr>
+            <w:r>
+              <w:rPr/>
+              <w:t>pxnT3hv9w7EEp2Db0AaHPm6/C0DgD/GykGgjkYNUwCjZlZYE0Me69X/msH/br69lHJ4i71p4xU5/zNCizFWEJ.</w:t>
+            </w:r>
+          </w:p>
+        </w:tc>
+      </w:tr>
+      <w:tr>
+        <w:trPr/>
+        <w:tc>
+          <w:tcPr>
+            <w:tcW w:w="810" w:type="dxa"/>
+            <w:tcBorders>
+              <w:top w:val="single" w:sz="2" w:space="0" w:color="000000"/>
+              <w:left w:val="single" w:sz="2" w:space="0" w:color="000000"/>
+              <w:bottom w:val="single" w:sz="2" w:space="0" w:color="000000"/>
+              <w:insideH w:val="single" w:sz="2" w:space="0" w:color="000000"/>
+            </w:tcBorders>
+            <w:shd w:fill="auto" w:val="clear"/>
+          </w:tcPr>
+          <w:p>
+            <w:pPr>
+              <w:pStyle w:val="TableContents"/>
+              <w:rPr/>
+            </w:pPr>
+            <w:r>
+              <w:rPr/>
+              <w:t>user5</w:t>
+            </w:r>
+          </w:p>
+        </w:tc>
+        <w:tc>
+          <w:tcPr>
+            <w:tcW w:w="1440" w:type="dxa"/>
+            <w:tcBorders>
+              <w:top w:val="single" w:sz="2" w:space="0" w:color="000000"/>
+              <w:left w:val="single" w:sz="2" w:space="0" w:color="000000"/>
+              <w:bottom w:val="single" w:sz="2" w:space="0" w:color="000000"/>
+              <w:insideH w:val="single" w:sz="2" w:space="0" w:color="000000"/>
+            </w:tcBorders>
+            <w:shd w:fill="auto" w:val="clear"/>
+          </w:tcPr>
+          <w:p>
+            <w:pPr>
+              <w:pStyle w:val="TableContents"/>
+              <w:rPr/>
+            </w:pPr>
+            <w:r>
+              <w:rPr/>
+              <w:t>6R1eYOtL</w:t>
+            </w:r>
+          </w:p>
+        </w:tc>
+        <w:tc>
+          <w:tcPr>
+            <w:tcW w:w="7395" w:type="dxa"/>
+            <w:tcBorders>
+              <w:top w:val="single" w:sz="2" w:space="0" w:color="000000"/>
+              <w:left w:val="single" w:sz="2" w:space="0" w:color="000000"/>
+              <w:bottom w:val="single" w:sz="2" w:space="0" w:color="000000"/>
+              <w:right w:val="single" w:sz="2" w:space="0" w:color="000000"/>
+              <w:insideH w:val="single" w:sz="2" w:space="0" w:color="000000"/>
+              <w:insideV w:val="single" w:sz="2" w:space="0" w:color="000000"/>
+            </w:tcBorders>
+            <w:shd w:fill="auto" w:val="clear"/>
+          </w:tcPr>
+          <w:p>
+            <w:pPr>
+              <w:pStyle w:val="TableContents"/>
+              <w:rPr/>
+            </w:pPr>
+            <w:r>
+              <w:rPr/>
+              <w:t>FqPV2vncS7I29cF2ZJL99Zl09uniaERmIzCEdgMeL/lWEQJA54M.fjAmRnocc.48WbcC9D3LR/7/rYXlFmMXW.</w:t>
+            </w:r>
+          </w:p>
+        </w:tc>
+      </w:tr>
+    </w:tbl>
     <w:p>
       <w:pPr>
         <w:pStyle w:val="Normal"/>
@@ -564,6 +1330,377 @@
           <w:bCs w:val="false"/>
           <w:u w:val="none"/>
         </w:rPr>
+      </w:r>
+    </w:p>
+    <w:p>
+      <w:pPr>
+        <w:pStyle w:val="Normal"/>
+        <w:numPr>
+          <w:ilvl w:val="0"/>
+          <w:numId w:val="1"/>
+        </w:numPr>
+        <w:jc w:val="left"/>
+        <w:rPr>
+          <w:b w:val="false"/>
+          <w:b w:val="false"/>
+          <w:bCs w:val="false"/>
+          <w:u w:val="none"/>
+        </w:rPr>
+      </w:pPr>
+      <w:r>
+        <w:rPr>
+          <w:b w:val="false"/>
+          <w:bCs w:val="false"/>
+          <w:u w:val="none"/>
+        </w:rPr>
+        <w:t>Programming Portion</w:t>
+      </w:r>
+    </w:p>
+    <w:p>
+      <w:pPr>
+        <w:pStyle w:val="Normal"/>
+        <w:numPr>
+          <w:ilvl w:val="0"/>
+          <w:numId w:val="0"/>
+        </w:numPr>
+        <w:ind w:left="720" w:hanging="0"/>
+        <w:jc w:val="left"/>
+        <w:rPr>
+          <w:b w:val="false"/>
+          <w:b w:val="false"/>
+          <w:bCs w:val="false"/>
+          <w:u w:val="none"/>
+        </w:rPr>
+      </w:pPr>
+      <w:r>
+        <w:rPr>
+          <w:b w:val="false"/>
+          <w:bCs w:val="false"/>
+          <w:u w:val="none"/>
+        </w:rPr>
+      </w:r>
+    </w:p>
+    <w:p>
+      <w:pPr>
+        <w:pStyle w:val="Normal"/>
+        <w:numPr>
+          <w:ilvl w:val="0"/>
+          <w:numId w:val="1"/>
+        </w:numPr>
+        <w:jc w:val="left"/>
+        <w:rPr>
+          <w:b w:val="false"/>
+          <w:b w:val="false"/>
+          <w:bCs w:val="false"/>
+          <w:u w:val="none"/>
+        </w:rPr>
+      </w:pPr>
+      <w:r>
+        <w:rPr>
+          <w:b w:val="false"/>
+          <w:bCs w:val="false"/>
+          <w:u w:val="none"/>
+        </w:rPr>
+        <w:t xml:space="preserve">Results from Sample Files </w:t>
+      </w:r>
+    </w:p>
+    <w:tbl>
+      <w:tblPr>
+        <w:tblW w:w="2700" w:type="dxa"/>
+        <w:jc w:val="left"/>
+        <w:tblInd w:w="0" w:type="dxa"/>
+        <w:tblBorders>
+          <w:top w:val="single" w:sz="2" w:space="0" w:color="000000"/>
+          <w:left w:val="single" w:sz="2" w:space="0" w:color="000000"/>
+          <w:bottom w:val="single" w:sz="2" w:space="0" w:color="000000"/>
+          <w:insideH w:val="single" w:sz="2" w:space="0" w:color="000000"/>
+        </w:tblBorders>
+        <w:tblCellMar>
+          <w:top w:w="55" w:type="dxa"/>
+          <w:left w:w="54" w:type="dxa"/>
+          <w:bottom w:w="55" w:type="dxa"/>
+          <w:right w:w="55" w:type="dxa"/>
+        </w:tblCellMar>
+      </w:tblPr>
+      <w:tblGrid>
+        <w:gridCol w:w="1260"/>
+        <w:gridCol w:w="1440"/>
+      </w:tblGrid>
+      <w:tr>
+        <w:trPr/>
+        <w:tc>
+          <w:tcPr>
+            <w:tcW w:w="1260" w:type="dxa"/>
+            <w:tcBorders>
+              <w:top w:val="single" w:sz="2" w:space="0" w:color="000000"/>
+              <w:left w:val="single" w:sz="2" w:space="0" w:color="000000"/>
+              <w:bottom w:val="single" w:sz="2" w:space="0" w:color="000000"/>
+              <w:insideH w:val="single" w:sz="2" w:space="0" w:color="000000"/>
+            </w:tcBorders>
+            <w:shd w:fill="auto" w:val="clear"/>
+          </w:tcPr>
+          <w:p>
+            <w:pPr>
+              <w:pStyle w:val="TableContents"/>
+              <w:rPr/>
+            </w:pPr>
+            <w:r>
+              <w:rPr/>
+              <w:t>User</w:t>
+            </w:r>
+          </w:p>
+        </w:tc>
+        <w:tc>
+          <w:tcPr>
+            <w:tcW w:w="1440" w:type="dxa"/>
+            <w:tcBorders>
+              <w:top w:val="single" w:sz="2" w:space="0" w:color="000000"/>
+              <w:left w:val="single" w:sz="2" w:space="0" w:color="000000"/>
+              <w:bottom w:val="single" w:sz="2" w:space="0" w:color="000000"/>
+              <w:right w:val="single" w:sz="2" w:space="0" w:color="000000"/>
+              <w:insideH w:val="single" w:sz="2" w:space="0" w:color="000000"/>
+              <w:insideV w:val="single" w:sz="2" w:space="0" w:color="000000"/>
+            </w:tcBorders>
+            <w:shd w:fill="auto" w:val="clear"/>
+          </w:tcPr>
+          <w:p>
+            <w:pPr>
+              <w:pStyle w:val="TableContents"/>
+              <w:rPr/>
+            </w:pPr>
+            <w:r>
+              <w:rPr/>
+              <w:t>Word</w:t>
+            </w:r>
+          </w:p>
+        </w:tc>
+      </w:tr>
+      <w:tr>
+        <w:trPr/>
+        <w:tc>
+          <w:tcPr>
+            <w:tcW w:w="1260" w:type="dxa"/>
+            <w:tcBorders>
+              <w:left w:val="single" w:sz="2" w:space="0" w:color="000000"/>
+              <w:bottom w:val="single" w:sz="2" w:space="0" w:color="000000"/>
+              <w:insideH w:val="single" w:sz="2" w:space="0" w:color="000000"/>
+            </w:tcBorders>
+            <w:shd w:fill="auto" w:val="clear"/>
+          </w:tcPr>
+          <w:p>
+            <w:pPr>
+              <w:pStyle w:val="TableContents"/>
+              <w:rPr/>
+            </w:pPr>
+            <w:r>
+              <w:rPr/>
+              <w:t>user1</w:t>
+            </w:r>
+          </w:p>
+        </w:tc>
+        <w:tc>
+          <w:tcPr>
+            <w:tcW w:w="1440" w:type="dxa"/>
+            <w:tcBorders>
+              <w:left w:val="single" w:sz="2" w:space="0" w:color="000000"/>
+              <w:bottom w:val="single" w:sz="2" w:space="0" w:color="000000"/>
+              <w:right w:val="single" w:sz="2" w:space="0" w:color="000000"/>
+              <w:insideH w:val="single" w:sz="2" w:space="0" w:color="000000"/>
+              <w:insideV w:val="single" w:sz="2" w:space="0" w:color="000000"/>
+            </w:tcBorders>
+            <w:shd w:fill="auto" w:val="clear"/>
+          </w:tcPr>
+          <w:p>
+            <w:pPr>
+              <w:pStyle w:val="TableContents"/>
+              <w:rPr/>
+            </w:pPr>
+            <w:r>
+              <w:rPr/>
+              <w:t>Bacon</w:t>
+            </w:r>
+          </w:p>
+        </w:tc>
+      </w:tr>
+      <w:tr>
+        <w:trPr/>
+        <w:tc>
+          <w:tcPr>
+            <w:tcW w:w="1260" w:type="dxa"/>
+            <w:tcBorders>
+              <w:left w:val="single" w:sz="2" w:space="0" w:color="000000"/>
+              <w:bottom w:val="single" w:sz="2" w:space="0" w:color="000000"/>
+              <w:insideH w:val="single" w:sz="2" w:space="0" w:color="000000"/>
+            </w:tcBorders>
+            <w:shd w:fill="auto" w:val="clear"/>
+          </w:tcPr>
+          <w:p>
+            <w:pPr>
+              <w:pStyle w:val="TableContents"/>
+              <w:rPr/>
+            </w:pPr>
+            <w:r>
+              <w:rPr/>
+              <w:t>user2</w:t>
+            </w:r>
+          </w:p>
+        </w:tc>
+        <w:tc>
+          <w:tcPr>
+            <w:tcW w:w="1440" w:type="dxa"/>
+            <w:tcBorders>
+              <w:left w:val="single" w:sz="2" w:space="0" w:color="000000"/>
+              <w:bottom w:val="single" w:sz="2" w:space="0" w:color="000000"/>
+              <w:right w:val="single" w:sz="2" w:space="0" w:color="000000"/>
+              <w:insideH w:val="single" w:sz="2" w:space="0" w:color="000000"/>
+              <w:insideV w:val="single" w:sz="2" w:space="0" w:color="000000"/>
+            </w:tcBorders>
+            <w:shd w:fill="auto" w:val="clear"/>
+          </w:tcPr>
+          <w:p>
+            <w:pPr>
+              <w:pStyle w:val="TableContents"/>
+              <w:rPr/>
+            </w:pPr>
+            <w:r>
+              <w:rPr/>
+              <w:t>Batman</w:t>
+            </w:r>
+          </w:p>
+        </w:tc>
+      </w:tr>
+      <w:tr>
+        <w:trPr/>
+        <w:tc>
+          <w:tcPr>
+            <w:tcW w:w="1260" w:type="dxa"/>
+            <w:tcBorders>
+              <w:left w:val="single" w:sz="2" w:space="0" w:color="000000"/>
+              <w:bottom w:val="single" w:sz="2" w:space="0" w:color="000000"/>
+              <w:insideH w:val="single" w:sz="2" w:space="0" w:color="000000"/>
+            </w:tcBorders>
+            <w:shd w:fill="auto" w:val="clear"/>
+          </w:tcPr>
+          <w:p>
+            <w:pPr>
+              <w:pStyle w:val="TableContents"/>
+              <w:rPr/>
+            </w:pPr>
+            <w:r>
+              <w:rPr/>
+              <w:t>user4</w:t>
+            </w:r>
+          </w:p>
+        </w:tc>
+        <w:tc>
+          <w:tcPr>
+            <w:tcW w:w="1440" w:type="dxa"/>
+            <w:tcBorders>
+              <w:left w:val="single" w:sz="2" w:space="0" w:color="000000"/>
+              <w:bottom w:val="single" w:sz="2" w:space="0" w:color="000000"/>
+              <w:right w:val="single" w:sz="2" w:space="0" w:color="000000"/>
+              <w:insideH w:val="single" w:sz="2" w:space="0" w:color="000000"/>
+              <w:insideV w:val="single" w:sz="2" w:space="0" w:color="000000"/>
+            </w:tcBorders>
+            <w:shd w:fill="auto" w:val="clear"/>
+          </w:tcPr>
+          <w:p>
+            <w:pPr>
+              <w:pStyle w:val="TableContents"/>
+              <w:rPr/>
+            </w:pPr>
+            <w:r>
+              <w:rPr/>
+              <w:t>Washington</w:t>
+            </w:r>
+          </w:p>
+        </w:tc>
+      </w:tr>
+      <w:tr>
+        <w:trPr/>
+        <w:tc>
+          <w:tcPr>
+            <w:tcW w:w="1260" w:type="dxa"/>
+            <w:tcBorders>
+              <w:left w:val="single" w:sz="2" w:space="0" w:color="000000"/>
+              <w:bottom w:val="single" w:sz="2" w:space="0" w:color="000000"/>
+              <w:insideH w:val="single" w:sz="2" w:space="0" w:color="000000"/>
+            </w:tcBorders>
+            <w:shd w:fill="auto" w:val="clear"/>
+          </w:tcPr>
+          <w:p>
+            <w:pPr>
+              <w:pStyle w:val="TableContents"/>
+              <w:rPr/>
+            </w:pPr>
+            <w:r>
+              <w:rPr/>
+              <w:t>user5</w:t>
+            </w:r>
+          </w:p>
+        </w:tc>
+        <w:tc>
+          <w:tcPr>
+            <w:tcW w:w="1440" w:type="dxa"/>
+            <w:tcBorders>
+              <w:left w:val="single" w:sz="2" w:space="0" w:color="000000"/>
+              <w:bottom w:val="single" w:sz="2" w:space="0" w:color="000000"/>
+              <w:right w:val="single" w:sz="2" w:space="0" w:color="000000"/>
+              <w:insideH w:val="single" w:sz="2" w:space="0" w:color="000000"/>
+              <w:insideV w:val="single" w:sz="2" w:space="0" w:color="000000"/>
+            </w:tcBorders>
+            <w:shd w:fill="auto" w:val="clear"/>
+          </w:tcPr>
+          <w:p>
+            <w:pPr>
+              <w:pStyle w:val="TableContents"/>
+              <w:rPr/>
+            </w:pPr>
+            <w:r>
+              <w:rPr/>
+              <w:t>Spokane</w:t>
+            </w:r>
+          </w:p>
+        </w:tc>
+      </w:tr>
+    </w:tbl>
+    <w:p>
+      <w:pPr>
+        <w:pStyle w:val="Normal"/>
+        <w:numPr>
+          <w:ilvl w:val="0"/>
+          <w:numId w:val="0"/>
+        </w:numPr>
+        <w:ind w:left="720" w:hanging="0"/>
+        <w:jc w:val="left"/>
+        <w:rPr>
+          <w:b w:val="false"/>
+          <w:b w:val="false"/>
+          <w:bCs w:val="false"/>
+          <w:u w:val="none"/>
+        </w:rPr>
+      </w:pPr>
+      <w:r>
+        <w:rPr>
+          <w:b w:val="false"/>
+          <w:bCs w:val="false"/>
+          <w:u w:val="none"/>
+        </w:rPr>
+      </w:r>
+    </w:p>
+    <w:p>
+      <w:pPr>
+        <w:pStyle w:val="Normal"/>
+        <w:numPr>
+          <w:ilvl w:val="0"/>
+          <w:numId w:val="0"/>
+        </w:numPr>
+        <w:ind w:left="720" w:hanging="0"/>
+        <w:jc w:val="left"/>
+        <w:rPr/>
+      </w:pPr>
+      <w:r>
+        <w:rPr/>
       </w:r>
     </w:p>
     <w:sectPr>
@@ -593,7 +1730,6 @@
         </w:tabs>
         <w:ind w:left="720" w:hanging="360"/>
       </w:pPr>
-      <w:rPr/>
     </w:lvl>
     <w:lvl w:ilvl="1">
       <w:start w:val="1"/>
@@ -606,7 +1742,6 @@
         </w:tabs>
         <w:ind w:left="1080" w:hanging="360"/>
       </w:pPr>
-      <w:rPr/>
     </w:lvl>
     <w:lvl w:ilvl="2">
       <w:start w:val="1"/>
@@ -619,7 +1754,6 @@
         </w:tabs>
         <w:ind w:left="1440" w:hanging="360"/>
       </w:pPr>
-      <w:rPr/>
     </w:lvl>
     <w:lvl w:ilvl="3">
       <w:start w:val="1"/>
@@ -632,7 +1766,6 @@
         </w:tabs>
         <w:ind w:left="1800" w:hanging="360"/>
       </w:pPr>
-      <w:rPr/>
     </w:lvl>
     <w:lvl w:ilvl="4">
       <w:start w:val="1"/>
@@ -645,7 +1778,6 @@
         </w:tabs>
         <w:ind w:left="2160" w:hanging="360"/>
       </w:pPr>
-      <w:rPr/>
     </w:lvl>
     <w:lvl w:ilvl="5">
       <w:start w:val="1"/>
@@ -658,7 +1790,6 @@
         </w:tabs>
         <w:ind w:left="2520" w:hanging="360"/>
       </w:pPr>
-      <w:rPr/>
     </w:lvl>
     <w:lvl w:ilvl="6">
       <w:start w:val="1"/>
@@ -671,7 +1802,6 @@
         </w:tabs>
         <w:ind w:left="2880" w:hanging="360"/>
       </w:pPr>
-      <w:rPr/>
     </w:lvl>
     <w:lvl w:ilvl="7">
       <w:start w:val="1"/>
@@ -684,7 +1814,6 @@
         </w:tabs>
         <w:ind w:left="3240" w:hanging="360"/>
       </w:pPr>
-      <w:rPr/>
     </w:lvl>
     <w:lvl w:ilvl="8">
       <w:start w:val="1"/>
@@ -697,7 +1826,6 @@
         </w:tabs>
         <w:ind w:left="3600" w:hanging="360"/>
       </w:pPr>
-      <w:rPr/>
     </w:lvl>
   </w:abstractNum>
   <w:abstractNum w:abstractNumId="2">
@@ -807,6 +1935,7 @@
     <w:rPrDefault>
       <w:rPr>
         <w:rFonts w:ascii="Liberation Serif" w:hAnsi="Liberation Serif" w:eastAsia="Noto Sans CJK SC Regular" w:cs="FreeSans"/>
+        <w:sz w:val="20"/>
         <w:szCs w:val="24"/>
         <w:lang w:val="en-GB" w:eastAsia="zh-CN" w:bidi="hi-IN"/>
       </w:rPr>
@@ -895,5 +2024,14 @@
       <w:rFonts w:cs="FreeSans"/>
     </w:rPr>
   </w:style>
+  <w:style w:type="paragraph" w:styleId="TableContents">
+    <w:name w:val="Table Contents"/>
+    <w:basedOn w:val="Normal"/>
+    <w:qFormat/>
+    <w:pPr>
+      <w:suppressLineNumbers/>
+    </w:pPr>
+    <w:rPr/>
+  </w:style>
 </w:styles>
 </file>
</xml_diff>